<commit_message>
latest w jinja 28.5
</commit_message>
<xml_diff>
--- a/docassemble/LLAW33012020S1P16/data/templates/BLANK_JINJA.docx
+++ b/docassemble/LLAW33012020S1P16/data/templates/BLANK_JINJA.docx
@@ -3,137 +3,263 @@
 <w:document xmlns:wpc="http://schemas.microsoft.com/office/word/2010/wordprocessingCanvas" xmlns:cx="http://schemas.microsoft.com/office/drawing/2014/chartex" xmlns:cx1="http://schemas.microsoft.com/office/drawing/2015/9/8/chartex" xmlns:mc="http://schemas.openxmlformats.org/markup-compatibility/2006" xmlns:o="urn:schemas-microsoft-com:office:office" xmlns:r="http://schemas.openxmlformats.org/officeDocument/2006/relationships" xmlns:m="http://schemas.openxmlformats.org/officeDocument/2006/math" xmlns:v="urn:schemas-microsoft-com:vml" xmlns:wp14="http://schemas.microsoft.com/office/word/2010/wordprocessingDrawing" xmlns:wp="http://schemas.openxmlformats.org/drawingml/2006/wordprocessingDrawing" xmlns:w10="urn:schemas-microsoft-com:office:word" xmlns:w="http://schemas.openxmlformats.org/wordprocessingml/2006/main" xmlns:w14="http://schemas.microsoft.com/office/word/2010/wordml" xmlns:w15="http://schemas.microsoft.com/office/word/2012/wordml" xmlns:w16se="http://schemas.microsoft.com/office/word/2015/wordml/symex" xmlns:wpg="http://schemas.microsoft.com/office/word/2010/wordprocessingGroup" xmlns:wpi="http://schemas.microsoft.com/office/word/2010/wordprocessingInk" xmlns:wne="http://schemas.microsoft.com/office/word/2006/wordml" xmlns:wps="http://schemas.microsoft.com/office/word/2010/wordprocessingShape" mc:Ignorable="w14 w15 w16se wp14">
   <w:body>
     <w:p>
-      <w:r>
+      <w:pPr>
+        <w:rPr>
+          <w:szCs w:val="24"/>
+        </w:rPr>
+      </w:pPr>
+      <w:r>
+        <w:rPr>
+          <w:noProof/>
+          <w:lang w:eastAsia="en-AU"/>
+        </w:rPr>
+        <w:drawing>
+          <wp:inline distT="0" distB="0" distL="0" distR="0" wp14:anchorId="53B662DB" wp14:editId="16FB47B9">
+            <wp:extent cx="5731510" cy="596265"/>
+            <wp:effectExtent l="0" t="0" r="0" b="0"/>
+            <wp:docPr id="1" name="Picture 1" descr="SACAT"/>
+            <wp:cNvGraphicFramePr>
+              <a:graphicFrameLocks xmlns:a="http://schemas.openxmlformats.org/drawingml/2006/main" noChangeAspect="1"/>
+            </wp:cNvGraphicFramePr>
+            <a:graphic xmlns:a="http://schemas.openxmlformats.org/drawingml/2006/main">
+              <a:graphicData uri="http://schemas.openxmlformats.org/drawingml/2006/picture">
+                <pic:pic xmlns:pic="http://schemas.openxmlformats.org/drawingml/2006/picture">
+                  <pic:nvPicPr>
+                    <pic:cNvPr id="1" name="Picture 1" descr="SACAT"/>
+                    <pic:cNvPicPr>
+                      <a:picLocks noChangeAspect="1" noChangeArrowheads="1"/>
+                    </pic:cNvPicPr>
+                  </pic:nvPicPr>
+                  <pic:blipFill>
+                    <a:blip r:embed="rId7"/>
+                    <a:stretch>
+                      <a:fillRect/>
+                    </a:stretch>
+                  </pic:blipFill>
+                  <pic:spPr bwMode="auto">
+                    <a:xfrm>
+                      <a:off x="0" y="0"/>
+                      <a:ext cx="5731510" cy="596265"/>
+                    </a:xfrm>
+                    <a:prstGeom prst="rect">
+                      <a:avLst/>
+                    </a:prstGeom>
+                  </pic:spPr>
+                </pic:pic>
+              </a:graphicData>
+            </a:graphic>
+          </wp:inline>
+        </w:drawing>
+      </w:r>
+    </w:p>
+    <w:p>
+      <w:pPr>
+        <w:rPr>
+          <w:sz w:val="20"/>
+          <w:szCs w:val="20"/>
+        </w:rPr>
+      </w:pPr>
+    </w:p>
+    <w:p>
+      <w:pPr>
+        <w:rPr>
+          <w:sz w:val="20"/>
+          <w:szCs w:val="20"/>
+        </w:rPr>
+      </w:pPr>
+      <w:r>
+        <w:rPr>
+          <w:sz w:val="20"/>
+          <w:szCs w:val="20"/>
+        </w:rPr>
         <w:t xml:space="preserve">Dear </w:t>
       </w:r>
       <w:proofErr w:type="gramStart"/>
       <w:r>
+        <w:rPr>
+          <w:sz w:val="20"/>
+          <w:szCs w:val="20"/>
+        </w:rPr>
         <w:t xml:space="preserve">{{ </w:t>
       </w:r>
       <w:proofErr w:type="spellStart"/>
       <w:r>
+        <w:rPr>
+          <w:sz w:val="20"/>
+          <w:szCs w:val="20"/>
+        </w:rPr>
         <w:t>JIRM</w:t>
       </w:r>
       <w:r>
+        <w:rPr>
+          <w:sz w:val="20"/>
+          <w:szCs w:val="20"/>
+        </w:rPr>
         <w:t>s</w:t>
       </w:r>
       <w:r>
+        <w:rPr>
+          <w:sz w:val="20"/>
+          <w:szCs w:val="20"/>
+        </w:rPr>
         <w:t>alutation</w:t>
       </w:r>
       <w:proofErr w:type="spellEnd"/>
       <w:proofErr w:type="gramEnd"/>
       <w:r>
+        <w:rPr>
+          <w:sz w:val="20"/>
+          <w:szCs w:val="20"/>
+        </w:rPr>
         <w:t xml:space="preserve"> }}</w:t>
       </w:r>
       <w:r>
+        <w:rPr>
+          <w:sz w:val="20"/>
+          <w:szCs w:val="20"/>
+        </w:rPr>
         <w:t xml:space="preserve"> {{ </w:t>
       </w:r>
       <w:proofErr w:type="spellStart"/>
       <w:r>
+        <w:rPr>
+          <w:sz w:val="20"/>
+          <w:szCs w:val="20"/>
+        </w:rPr>
         <w:t>JIRMname</w:t>
       </w:r>
       <w:proofErr w:type="spellEnd"/>
       <w:r>
+        <w:rPr>
+          <w:sz w:val="20"/>
+          <w:szCs w:val="20"/>
+        </w:rPr>
         <w:t xml:space="preserve"> }},</w:t>
       </w:r>
     </w:p>
-    <w:p/>
     <w:p>
-      <w:r>
+      <w:pPr>
+        <w:rPr>
+          <w:sz w:val="20"/>
+          <w:szCs w:val="20"/>
+        </w:rPr>
+      </w:pPr>
+      <w:bookmarkStart w:id="0" w:name="_GoBack"/>
+      <w:bookmarkEnd w:id="0"/>
+    </w:p>
+    <w:p>
+      <w:pPr>
+        <w:rPr>
+          <w:sz w:val="20"/>
+          <w:szCs w:val="20"/>
+        </w:rPr>
+      </w:pPr>
+      <w:r>
+        <w:rPr>
+          <w:sz w:val="20"/>
+          <w:szCs w:val="20"/>
+        </w:rPr>
         <w:t xml:space="preserve">This document has been generated to help you </w:t>
       </w:r>
       <w:r>
+        <w:rPr>
+          <w:sz w:val="20"/>
+          <w:szCs w:val="20"/>
+        </w:rPr>
         <w:t>find the relevant services that can assist you with your matter.</w:t>
       </w:r>
     </w:p>
-    <w:p/>
     <w:p>
-      <w:r>
+      <w:pPr>
+        <w:rPr>
+          <w:sz w:val="20"/>
+          <w:szCs w:val="20"/>
+        </w:rPr>
+      </w:pPr>
+    </w:p>
+    <w:p>
+      <w:pPr>
+        <w:rPr>
+          <w:sz w:val="20"/>
+          <w:szCs w:val="20"/>
+        </w:rPr>
+      </w:pPr>
+      <w:r>
+        <w:rPr>
+          <w:sz w:val="20"/>
+          <w:szCs w:val="20"/>
+        </w:rPr>
         <w:t xml:space="preserve">According to the answers you have provided, </w:t>
       </w:r>
       <w:r>
+        <w:rPr>
+          <w:sz w:val="20"/>
+          <w:szCs w:val="20"/>
+        </w:rPr>
         <w:t>here is a list of services that can assist you in your matter.</w:t>
       </w:r>
     </w:p>
-    <w:p/>
     <w:p>
       <w:pPr>
         <w:rPr>
+          <w:sz w:val="20"/>
+          <w:szCs w:val="20"/>
           <w:highlight w:val="yellow"/>
         </w:rPr>
       </w:pPr>
-      <w:r>
-        <w:rPr>
-          <w:highlight w:val="yellow"/>
-        </w:rPr>
-        <w:t xml:space="preserve">Use advanced </w:t>
-      </w:r>
-      <w:proofErr w:type="spellStart"/>
-      <w:r>
-        <w:rPr>
-          <w:highlight w:val="yellow"/>
-        </w:rPr>
-        <w:t>jinja</w:t>
-      </w:r>
-      <w:proofErr w:type="spellEnd"/>
-      <w:r>
-        <w:rPr>
-          <w:highlight w:val="yellow"/>
-        </w:rPr>
-        <w:t xml:space="preserve"> below to set out a table</w:t>
-      </w:r>
     </w:p>
     <w:tbl>
       <w:tblPr>
         <w:tblStyle w:val="TableGrid"/>
         <w:tblW w:w="0" w:type="auto"/>
-        <w:tblLayout w:type="fixed"/>
-        <w:tblLook w:val="06A0" w:firstRow="1" w:lastRow="0" w:firstColumn="1" w:lastColumn="0" w:noHBand="1" w:noVBand="1"/>
+        <w:tblLook w:val="04A0" w:firstRow="1" w:lastRow="0" w:firstColumn="1" w:lastColumn="0" w:noHBand="0" w:noVBand="1"/>
       </w:tblPr>
       <w:tblGrid>
-        <w:gridCol w:w="2256"/>
-        <w:gridCol w:w="2256"/>
-        <w:gridCol w:w="2256"/>
-        <w:gridCol w:w="2256"/>
+        <w:gridCol w:w="2972"/>
+        <w:gridCol w:w="6764"/>
       </w:tblGrid>
       <w:tr>
         <w:tc>
           <w:tcPr>
-            <w:tcW w:w="2256" w:type="dxa"/>
+            <w:tcW w:w="2972" w:type="dxa"/>
           </w:tcPr>
           <w:p>
-            <w:r>
-              <w:t>Name</w:t>
+            <w:pPr>
+              <w:rPr>
+                <w:b/>
+                <w:sz w:val="20"/>
+                <w:szCs w:val="20"/>
+              </w:rPr>
+            </w:pPr>
+            <w:r>
+              <w:rPr>
+                <w:b/>
+                <w:sz w:val="20"/>
+                <w:szCs w:val="20"/>
+              </w:rPr>
+              <w:t>Service Name</w:t>
             </w:r>
           </w:p>
         </w:tc>
         <w:tc>
           <w:tcPr>
-            <w:tcW w:w="2256" w:type="dxa"/>
+            <w:tcW w:w="6764" w:type="dxa"/>
           </w:tcPr>
           <w:p>
-            <w:r>
-              <w:t>Service</w:t>
-            </w:r>
-          </w:p>
-        </w:tc>
-        <w:tc>
-          <w:tcPr>
-            <w:tcW w:w="2256" w:type="dxa"/>
-          </w:tcPr>
-          <w:p>
-            <w:r>
-              <w:t>Location</w:t>
-            </w:r>
-          </w:p>
-        </w:tc>
-        <w:tc>
-          <w:tcPr>
-            <w:tcW w:w="2256" w:type="dxa"/>
-          </w:tcPr>
-          <w:p>
-            <w:r>
-              <w:t>Contact Details</w:t>
+            <w:pPr>
+              <w:rPr>
+                <w:b/>
+                <w:sz w:val="20"/>
+                <w:szCs w:val="20"/>
+              </w:rPr>
+            </w:pPr>
+            <w:r>
+              <w:rPr>
+                <w:b/>
+                <w:sz w:val="20"/>
+                <w:szCs w:val="20"/>
+              </w:rPr>
+              <w:t>Service Details</w:t>
             </w:r>
           </w:p>
         </w:tc>
@@ -141,34 +267,198 @@
       <w:tr>
         <w:tc>
           <w:tcPr>
-            <w:tcW w:w="2256" w:type="dxa"/>
+            <w:tcW w:w="2972" w:type="dxa"/>
           </w:tcPr>
-          <w:p/>
+          <w:p>
+            <w:pPr>
+              <w:rPr>
+                <w:sz w:val="20"/>
+                <w:szCs w:val="20"/>
+              </w:rPr>
+            </w:pPr>
+            <w:r>
+              <w:rPr>
+                <w:sz w:val="20"/>
+                <w:szCs w:val="20"/>
+              </w:rPr>
+              <w:t>Example name</w:t>
+            </w:r>
+          </w:p>
         </w:tc>
         <w:tc>
           <w:tcPr>
-            <w:tcW w:w="2256" w:type="dxa"/>
+            <w:tcW w:w="6764" w:type="dxa"/>
           </w:tcPr>
-          <w:p/>
+          <w:p>
+            <w:pPr>
+              <w:rPr>
+                <w:sz w:val="20"/>
+                <w:szCs w:val="20"/>
+              </w:rPr>
+            </w:pPr>
+            <w:r>
+              <w:rPr>
+                <w:sz w:val="20"/>
+                <w:szCs w:val="20"/>
+              </w:rPr>
+              <w:t>Address</w:t>
+            </w:r>
+          </w:p>
+          <w:p>
+            <w:pPr>
+              <w:rPr>
+                <w:sz w:val="20"/>
+                <w:szCs w:val="20"/>
+              </w:rPr>
+            </w:pPr>
+            <w:r>
+              <w:rPr>
+                <w:sz w:val="20"/>
+                <w:szCs w:val="20"/>
+              </w:rPr>
+              <w:t>Number</w:t>
+            </w:r>
+          </w:p>
+          <w:p>
+            <w:pPr>
+              <w:rPr>
+                <w:sz w:val="20"/>
+                <w:szCs w:val="20"/>
+              </w:rPr>
+            </w:pPr>
+            <w:r>
+              <w:rPr>
+                <w:sz w:val="20"/>
+                <w:szCs w:val="20"/>
+              </w:rPr>
+              <w:t>Email</w:t>
+            </w:r>
+          </w:p>
+          <w:p>
+            <w:pPr>
+              <w:rPr>
+                <w:sz w:val="20"/>
+                <w:szCs w:val="20"/>
+              </w:rPr>
+            </w:pPr>
+            <w:r>
+              <w:rPr>
+                <w:sz w:val="20"/>
+                <w:szCs w:val="20"/>
+              </w:rPr>
+              <w:t>Website</w:t>
+            </w:r>
+          </w:p>
+        </w:tc>
+      </w:tr>
+      <w:tr>
+        <w:tc>
+          <w:tcPr>
+            <w:tcW w:w="2972" w:type="dxa"/>
+          </w:tcPr>
+          <w:p>
+            <w:pPr>
+              <w:rPr>
+                <w:sz w:val="20"/>
+                <w:szCs w:val="20"/>
+              </w:rPr>
+            </w:pPr>
+          </w:p>
         </w:tc>
         <w:tc>
           <w:tcPr>
-            <w:tcW w:w="2256" w:type="dxa"/>
+            <w:tcW w:w="6764" w:type="dxa"/>
           </w:tcPr>
-          <w:p/>
-        </w:tc>
-        <w:tc>
-          <w:tcPr>
-            <w:tcW w:w="2256" w:type="dxa"/>
-          </w:tcPr>
-          <w:p/>
+          <w:p>
+            <w:pPr>
+              <w:rPr>
+                <w:sz w:val="20"/>
+                <w:szCs w:val="20"/>
+              </w:rPr>
+            </w:pPr>
+          </w:p>
         </w:tc>
       </w:tr>
     </w:tbl>
-    <w:p/>
     <w:p>
-      <w:r>
-        <w:t>Below are the answers you had provided:</w:t>
+      <w:pPr>
+        <w:rPr>
+          <w:sz w:val="20"/>
+          <w:szCs w:val="20"/>
+        </w:rPr>
+      </w:pPr>
+    </w:p>
+    <w:p>
+      <w:pPr>
+        <w:pStyle w:val="ListParagraph"/>
+        <w:numPr>
+          <w:ilvl w:val="0"/>
+          <w:numId w:val="1"/>
+        </w:numPr>
+        <w:rPr>
+          <w:sz w:val="20"/>
+          <w:szCs w:val="20"/>
+          <w:highlight w:val="yellow"/>
+        </w:rPr>
+      </w:pPr>
+      <w:r>
+        <w:rPr>
+          <w:sz w:val="20"/>
+          <w:szCs w:val="20"/>
+          <w:highlight w:val="yellow"/>
+        </w:rPr>
+        <w:t>Maybe with Advisories, we can put an *** next to it.</w:t>
+      </w:r>
+    </w:p>
+    <w:p>
+      <w:pPr>
+        <w:pStyle w:val="ListParagraph"/>
+        <w:numPr>
+          <w:ilvl w:val="0"/>
+          <w:numId w:val="1"/>
+        </w:numPr>
+        <w:rPr>
+          <w:sz w:val="20"/>
+          <w:szCs w:val="20"/>
+        </w:rPr>
+      </w:pPr>
+      <w:r>
+        <w:rPr>
+          <w:sz w:val="20"/>
+          <w:szCs w:val="20"/>
+          <w:highlight w:val="yellow"/>
+        </w:rPr>
+        <w:t>Is there a way to hyperlink the name with the website?</w:t>
+      </w:r>
+    </w:p>
+    <w:p>
+      <w:pPr>
+        <w:rPr>
+          <w:sz w:val="20"/>
+          <w:szCs w:val="20"/>
+        </w:rPr>
+      </w:pPr>
+    </w:p>
+    <w:p>
+      <w:pPr>
+        <w:rPr>
+          <w:sz w:val="20"/>
+          <w:szCs w:val="20"/>
+        </w:rPr>
+      </w:pPr>
+      <w:r>
+        <w:rPr>
+          <w:sz w:val="20"/>
+          <w:szCs w:val="20"/>
+        </w:rPr>
+        <w:t>Below a</w:t>
+      </w:r>
+      <w:r>
+        <w:rPr>
+          <w:sz w:val="20"/>
+          <w:szCs w:val="20"/>
+        </w:rPr>
+        <w:t>re the answers you had provided for your reference.</w:t>
       </w:r>
     </w:p>
     <w:tbl>
@@ -188,8 +478,18 @@
             <w:tcW w:w="4513" w:type="dxa"/>
           </w:tcPr>
           <w:p>
-            <w:r>
-              <w:t>Salutation</w:t>
+            <w:pPr>
+              <w:rPr>
+                <w:sz w:val="20"/>
+                <w:szCs w:val="20"/>
+              </w:rPr>
+            </w:pPr>
+            <w:r>
+              <w:rPr>
+                <w:sz w:val="20"/>
+                <w:szCs w:val="20"/>
+              </w:rPr>
+              <w:t>Age</w:t>
             </w:r>
           </w:p>
         </w:tc>
@@ -198,15 +498,33 @@
             <w:tcW w:w="4513" w:type="dxa"/>
           </w:tcPr>
           <w:p>
-            <w:r>
+            <w:pPr>
+              <w:rPr>
+                <w:sz w:val="20"/>
+                <w:szCs w:val="20"/>
+              </w:rPr>
+            </w:pPr>
+            <w:r>
+              <w:rPr>
+                <w:sz w:val="20"/>
+                <w:szCs w:val="20"/>
+              </w:rPr>
               <w:t xml:space="preserve">{{ </w:t>
             </w:r>
             <w:proofErr w:type="spellStart"/>
             <w:r>
-              <w:t>JIRMsalutation</w:t>
+              <w:rPr>
+                <w:sz w:val="20"/>
+                <w:szCs w:val="20"/>
+              </w:rPr>
+              <w:t>JIRMage</w:t>
             </w:r>
             <w:proofErr w:type="spellEnd"/>
             <w:r>
+              <w:rPr>
+                <w:sz w:val="20"/>
+                <w:szCs w:val="20"/>
+              </w:rPr>
               <w:t xml:space="preserve"> }} </w:t>
             </w:r>
           </w:p>
@@ -218,8 +536,18 @@
             <w:tcW w:w="4513" w:type="dxa"/>
           </w:tcPr>
           <w:p>
-            <w:r>
-              <w:t>Full Name</w:t>
+            <w:pPr>
+              <w:rPr>
+                <w:sz w:val="20"/>
+                <w:szCs w:val="20"/>
+              </w:rPr>
+            </w:pPr>
+            <w:r>
+              <w:rPr>
+                <w:sz w:val="20"/>
+                <w:szCs w:val="20"/>
+              </w:rPr>
+              <w:t>Gender</w:t>
             </w:r>
           </w:p>
         </w:tc>
@@ -228,15 +556,33 @@
             <w:tcW w:w="4513" w:type="dxa"/>
           </w:tcPr>
           <w:p>
-            <w:r>
+            <w:pPr>
+              <w:rPr>
+                <w:sz w:val="20"/>
+                <w:szCs w:val="20"/>
+              </w:rPr>
+            </w:pPr>
+            <w:r>
+              <w:rPr>
+                <w:sz w:val="20"/>
+                <w:szCs w:val="20"/>
+              </w:rPr>
               <w:t xml:space="preserve">{{ </w:t>
             </w:r>
             <w:proofErr w:type="spellStart"/>
             <w:r>
-              <w:t>JIRMname</w:t>
+              <w:rPr>
+                <w:sz w:val="20"/>
+                <w:szCs w:val="20"/>
+              </w:rPr>
+              <w:t>JIRMgender</w:t>
             </w:r>
             <w:proofErr w:type="spellEnd"/>
             <w:r>
+              <w:rPr>
+                <w:sz w:val="20"/>
+                <w:szCs w:val="20"/>
+              </w:rPr>
               <w:t xml:space="preserve"> }} </w:t>
             </w:r>
           </w:p>
@@ -248,8 +594,18 @@
             <w:tcW w:w="4513" w:type="dxa"/>
           </w:tcPr>
           <w:p>
-            <w:r>
-              <w:t>Age</w:t>
+            <w:pPr>
+              <w:rPr>
+                <w:sz w:val="20"/>
+                <w:szCs w:val="20"/>
+              </w:rPr>
+            </w:pPr>
+            <w:r>
+              <w:rPr>
+                <w:sz w:val="20"/>
+                <w:szCs w:val="20"/>
+              </w:rPr>
+              <w:t>Indigenous Australian?</w:t>
             </w:r>
           </w:p>
         </w:tc>
@@ -258,15 +614,33 @@
             <w:tcW w:w="4513" w:type="dxa"/>
           </w:tcPr>
           <w:p>
-            <w:r>
+            <w:pPr>
+              <w:rPr>
+                <w:sz w:val="20"/>
+                <w:szCs w:val="20"/>
+              </w:rPr>
+            </w:pPr>
+            <w:r>
+              <w:rPr>
+                <w:sz w:val="20"/>
+                <w:szCs w:val="20"/>
+              </w:rPr>
               <w:t xml:space="preserve">{{ </w:t>
             </w:r>
             <w:proofErr w:type="spellStart"/>
             <w:r>
-              <w:t>JIRMage</w:t>
+              <w:rPr>
+                <w:sz w:val="20"/>
+                <w:szCs w:val="20"/>
+              </w:rPr>
+              <w:t>JIRMaboriginalortsi</w:t>
             </w:r>
             <w:proofErr w:type="spellEnd"/>
             <w:r>
+              <w:rPr>
+                <w:sz w:val="20"/>
+                <w:szCs w:val="20"/>
+              </w:rPr>
               <w:t xml:space="preserve"> }} </w:t>
             </w:r>
           </w:p>
@@ -278,8 +652,18 @@
             <w:tcW w:w="4513" w:type="dxa"/>
           </w:tcPr>
           <w:p>
-            <w:r>
-              <w:t>Gender</w:t>
+            <w:pPr>
+              <w:rPr>
+                <w:sz w:val="20"/>
+                <w:szCs w:val="20"/>
+              </w:rPr>
+            </w:pPr>
+            <w:r>
+              <w:rPr>
+                <w:sz w:val="20"/>
+                <w:szCs w:val="20"/>
+              </w:rPr>
+              <w:t>Area</w:t>
             </w:r>
           </w:p>
         </w:tc>
@@ -288,15 +672,33 @@
             <w:tcW w:w="4513" w:type="dxa"/>
           </w:tcPr>
           <w:p>
-            <w:r>
+            <w:pPr>
+              <w:rPr>
+                <w:sz w:val="20"/>
+                <w:szCs w:val="20"/>
+              </w:rPr>
+            </w:pPr>
+            <w:r>
+              <w:rPr>
+                <w:sz w:val="20"/>
+                <w:szCs w:val="20"/>
+              </w:rPr>
               <w:t xml:space="preserve">{{ </w:t>
             </w:r>
             <w:proofErr w:type="spellStart"/>
             <w:r>
-              <w:t>JIRMgender</w:t>
+              <w:rPr>
+                <w:sz w:val="20"/>
+                <w:szCs w:val="20"/>
+              </w:rPr>
+              <w:t>JIRMarea</w:t>
             </w:r>
             <w:proofErr w:type="spellEnd"/>
             <w:r>
+              <w:rPr>
+                <w:sz w:val="20"/>
+                <w:szCs w:val="20"/>
+              </w:rPr>
               <w:t xml:space="preserve"> }} </w:t>
             </w:r>
           </w:p>
@@ -308,8 +710,18 @@
             <w:tcW w:w="4513" w:type="dxa"/>
           </w:tcPr>
           <w:p>
-            <w:r>
-              <w:t>Indigenous Australian?</w:t>
+            <w:pPr>
+              <w:rPr>
+                <w:sz w:val="20"/>
+                <w:szCs w:val="20"/>
+              </w:rPr>
+            </w:pPr>
+            <w:r>
+              <w:rPr>
+                <w:sz w:val="20"/>
+                <w:szCs w:val="20"/>
+              </w:rPr>
+              <w:t>Matter in SA?</w:t>
             </w:r>
           </w:p>
         </w:tc>
@@ -318,15 +730,33 @@
             <w:tcW w:w="4513" w:type="dxa"/>
           </w:tcPr>
           <w:p>
-            <w:r>
+            <w:pPr>
+              <w:rPr>
+                <w:sz w:val="20"/>
+                <w:szCs w:val="20"/>
+              </w:rPr>
+            </w:pPr>
+            <w:r>
+              <w:rPr>
+                <w:sz w:val="20"/>
+                <w:szCs w:val="20"/>
+              </w:rPr>
               <w:t xml:space="preserve">{{ </w:t>
             </w:r>
             <w:proofErr w:type="spellStart"/>
             <w:r>
-              <w:t>JIRMaboriginalortsi</w:t>
+              <w:rPr>
+                <w:sz w:val="20"/>
+                <w:szCs w:val="20"/>
+              </w:rPr>
+              <w:t>JIRMresidency</w:t>
             </w:r>
             <w:proofErr w:type="spellEnd"/>
             <w:r>
+              <w:rPr>
+                <w:sz w:val="20"/>
+                <w:szCs w:val="20"/>
+              </w:rPr>
               <w:t xml:space="preserve"> }} </w:t>
             </w:r>
           </w:p>
@@ -338,8 +768,18 @@
             <w:tcW w:w="4513" w:type="dxa"/>
           </w:tcPr>
           <w:p>
-            <w:r>
-              <w:t>Postcode</w:t>
+            <w:pPr>
+              <w:rPr>
+                <w:sz w:val="20"/>
+                <w:szCs w:val="20"/>
+              </w:rPr>
+            </w:pPr>
+            <w:r>
+              <w:rPr>
+                <w:sz w:val="20"/>
+                <w:szCs w:val="20"/>
+              </w:rPr>
+              <w:t>English as a First Language?</w:t>
             </w:r>
           </w:p>
         </w:tc>
@@ -348,15 +788,33 @@
             <w:tcW w:w="4513" w:type="dxa"/>
           </w:tcPr>
           <w:p>
-            <w:r>
+            <w:pPr>
+              <w:rPr>
+                <w:sz w:val="20"/>
+                <w:szCs w:val="20"/>
+              </w:rPr>
+            </w:pPr>
+            <w:r>
+              <w:rPr>
+                <w:sz w:val="20"/>
+                <w:szCs w:val="20"/>
+              </w:rPr>
               <w:t xml:space="preserve">{{ </w:t>
             </w:r>
             <w:proofErr w:type="spellStart"/>
             <w:r>
-              <w:t>JIRMpostcode</w:t>
+              <w:rPr>
+                <w:sz w:val="20"/>
+                <w:szCs w:val="20"/>
+              </w:rPr>
+              <w:t>JIRMesl</w:t>
             </w:r>
             <w:proofErr w:type="spellEnd"/>
             <w:r>
+              <w:rPr>
+                <w:sz w:val="20"/>
+                <w:szCs w:val="20"/>
+              </w:rPr>
               <w:t xml:space="preserve"> }} </w:t>
             </w:r>
           </w:p>
@@ -368,8 +826,18 @@
             <w:tcW w:w="4513" w:type="dxa"/>
           </w:tcPr>
           <w:p>
-            <w:r>
-              <w:t>Matter in SA?</w:t>
+            <w:pPr>
+              <w:rPr>
+                <w:sz w:val="20"/>
+                <w:szCs w:val="20"/>
+              </w:rPr>
+            </w:pPr>
+            <w:r>
+              <w:rPr>
+                <w:sz w:val="20"/>
+                <w:szCs w:val="20"/>
+              </w:rPr>
+              <w:t xml:space="preserve">Matter </w:t>
             </w:r>
           </w:p>
         </w:tc>
@@ -378,15 +846,33 @@
             <w:tcW w:w="4513" w:type="dxa"/>
           </w:tcPr>
           <w:p>
-            <w:r>
+            <w:pPr>
+              <w:rPr>
+                <w:sz w:val="20"/>
+                <w:szCs w:val="20"/>
+              </w:rPr>
+            </w:pPr>
+            <w:r>
+              <w:rPr>
+                <w:sz w:val="20"/>
+                <w:szCs w:val="20"/>
+              </w:rPr>
               <w:t xml:space="preserve">{{ </w:t>
             </w:r>
             <w:proofErr w:type="spellStart"/>
             <w:r>
-              <w:t>JIRMresidency</w:t>
+              <w:rPr>
+                <w:sz w:val="20"/>
+                <w:szCs w:val="20"/>
+              </w:rPr>
+              <w:t>JIRMmatter</w:t>
             </w:r>
             <w:proofErr w:type="spellEnd"/>
             <w:r>
+              <w:rPr>
+                <w:sz w:val="20"/>
+                <w:szCs w:val="20"/>
+              </w:rPr>
               <w:t xml:space="preserve"> }} </w:t>
             </w:r>
           </w:p>
@@ -398,8 +884,18 @@
             <w:tcW w:w="4513" w:type="dxa"/>
           </w:tcPr>
           <w:p>
-            <w:r>
-              <w:t>English as a First Language?</w:t>
+            <w:pPr>
+              <w:rPr>
+                <w:sz w:val="20"/>
+                <w:szCs w:val="20"/>
+              </w:rPr>
+            </w:pPr>
+            <w:r>
+              <w:rPr>
+                <w:sz w:val="20"/>
+                <w:szCs w:val="20"/>
+              </w:rPr>
+              <w:t>Specifics</w:t>
             </w:r>
           </w:p>
         </w:tc>
@@ -408,89 +904,244 @@
             <w:tcW w:w="4513" w:type="dxa"/>
           </w:tcPr>
           <w:p>
-            <w:r>
+            <w:pPr>
+              <w:rPr>
+                <w:sz w:val="20"/>
+                <w:szCs w:val="20"/>
+              </w:rPr>
+            </w:pPr>
+            <w:r>
+              <w:rPr>
+                <w:sz w:val="20"/>
+                <w:szCs w:val="20"/>
+              </w:rPr>
               <w:t xml:space="preserve">{{ </w:t>
             </w:r>
             <w:proofErr w:type="spellStart"/>
             <w:r>
-              <w:t>JIRMesl</w:t>
+              <w:rPr>
+                <w:sz w:val="20"/>
+                <w:szCs w:val="20"/>
+              </w:rPr>
+              <w:t>JIRMsubmatter</w:t>
             </w:r>
             <w:proofErr w:type="spellEnd"/>
             <w:r>
+              <w:rPr>
+                <w:sz w:val="20"/>
+                <w:szCs w:val="20"/>
+              </w:rPr>
               <w:t xml:space="preserve"> }} </w:t>
-            </w:r>
-          </w:p>
-        </w:tc>
-      </w:tr>
-      <w:tr>
-        <w:tc>
-          <w:tcPr>
-            <w:tcW w:w="4513" w:type="dxa"/>
-          </w:tcPr>
-          <w:p>
-            <w:r>
-              <w:t xml:space="preserve">Matter </w:t>
-            </w:r>
-          </w:p>
-        </w:tc>
-        <w:tc>
-          <w:tcPr>
-            <w:tcW w:w="4513" w:type="dxa"/>
-          </w:tcPr>
-          <w:p>
-            <w:r>
-              <w:t xml:space="preserve">{{ </w:t>
-            </w:r>
-            <w:proofErr w:type="spellStart"/>
-            <w:r>
-              <w:t>JIRMmatter</w:t>
-            </w:r>
-            <w:proofErr w:type="spellEnd"/>
-            <w:r>
-              <w:t xml:space="preserve"> }} </w:t>
-            </w:r>
-          </w:p>
-        </w:tc>
-      </w:tr>
-      <w:tr>
-        <w:tc>
-          <w:tcPr>
-            <w:tcW w:w="4513" w:type="dxa"/>
-          </w:tcPr>
-          <w:p>
-            <w:r>
-              <w:t>Specifics</w:t>
-            </w:r>
-          </w:p>
-        </w:tc>
-        <w:tc>
-          <w:tcPr>
-            <w:tcW w:w="4513" w:type="dxa"/>
-          </w:tcPr>
-          <w:p>
-            <w:pPr>
-              <w:rPr>
-                <w:i/>
-              </w:rPr>
-            </w:pPr>
-            <w:r>
-              <w:rPr>
-                <w:i/>
-              </w:rPr>
-              <w:t>?? How to make this show up as the right one</w:t>
             </w:r>
           </w:p>
         </w:tc>
       </w:tr>
     </w:tbl>
     <w:p>
-      <w:bookmarkStart w:id="0" w:name="_GoBack"/>
-      <w:bookmarkEnd w:id="0"/>
+      <w:pPr>
+        <w:rPr>
+          <w:sz w:val="20"/>
+          <w:szCs w:val="20"/>
+        </w:rPr>
+      </w:pPr>
+    </w:p>
+    <w:p>
+      <w:pPr>
+        <w:jc w:val="both"/>
+        <w:rPr>
+          <w:sz w:val="20"/>
+          <w:szCs w:val="20"/>
+        </w:rPr>
+      </w:pPr>
+      <w:r>
+        <w:rPr>
+          <w:sz w:val="20"/>
+          <w:szCs w:val="20"/>
+        </w:rPr>
+        <w:t xml:space="preserve">Further information can be found at the </w:t>
+      </w:r>
+      <w:hyperlink r:id="rId8" w:history="1">
+        <w:proofErr w:type="spellStart"/>
+        <w:r>
+          <w:rPr>
+            <w:rStyle w:val="Hyperlink"/>
+          </w:rPr>
+          <w:t>SACAT</w:t>
+        </w:r>
+        <w:proofErr w:type="spellEnd"/>
+      </w:hyperlink>
+      <w:r>
+        <w:t xml:space="preserve"> website</w:t>
+      </w:r>
+      <w:r>
+        <w:rPr>
+          <w:sz w:val="20"/>
+          <w:szCs w:val="20"/>
+        </w:rPr>
+        <w:t>.</w:t>
+      </w:r>
+    </w:p>
+    <w:p>
+      <w:pPr>
+        <w:jc w:val="both"/>
+        <w:rPr>
+          <w:sz w:val="20"/>
+          <w:szCs w:val="20"/>
+        </w:rPr>
+      </w:pPr>
+      <w:r>
+        <w:rPr>
+          <w:sz w:val="20"/>
+          <w:szCs w:val="20"/>
+        </w:rPr>
+        <w:t xml:space="preserve">Application run date: </w:t>
+      </w:r>
+      <w:r>
+        <w:rPr>
+          <w:sz w:val="20"/>
+          <w:szCs w:val="20"/>
+        </w:rPr>
+        <w:tab/>
+      </w:r>
+      <w:r>
+        <w:rPr>
+          <w:sz w:val="20"/>
+          <w:szCs w:val="20"/>
+        </w:rPr>
+        <w:tab/>
+      </w:r>
+      <w:proofErr w:type="gramStart"/>
+      <w:r>
+        <w:rPr>
+          <w:sz w:val="20"/>
+          <w:szCs w:val="20"/>
+        </w:rPr>
+        <w:t>{</w:t>
+      </w:r>
+      <w:r>
+        <w:rPr>
+          <w:sz w:val="20"/>
+          <w:szCs w:val="20"/>
+        </w:rPr>
+        <w:t xml:space="preserve">{ </w:t>
+      </w:r>
+      <w:proofErr w:type="spellStart"/>
+      <w:r>
+        <w:rPr>
+          <w:sz w:val="20"/>
+          <w:szCs w:val="20"/>
+        </w:rPr>
+        <w:t>format</w:t>
+      </w:r>
+      <w:proofErr w:type="gramEnd"/>
+      <w:r>
+        <w:rPr>
+          <w:sz w:val="20"/>
+          <w:szCs w:val="20"/>
+        </w:rPr>
+        <w:t>_date</w:t>
+      </w:r>
+      <w:proofErr w:type="spellEnd"/>
+      <w:r>
+        <w:rPr>
+          <w:sz w:val="20"/>
+          <w:szCs w:val="20"/>
+        </w:rPr>
+        <w:t>(today(), format='</w:t>
+      </w:r>
+      <w:proofErr w:type="spellStart"/>
+      <w:r>
+        <w:rPr>
+          <w:sz w:val="20"/>
+          <w:szCs w:val="20"/>
+        </w:rPr>
+        <w:t>EEEE</w:t>
+      </w:r>
+      <w:proofErr w:type="spellEnd"/>
+      <w:r>
+        <w:rPr>
+          <w:sz w:val="20"/>
+          <w:szCs w:val="20"/>
+        </w:rPr>
+        <w:t xml:space="preserve">, d </w:t>
+      </w:r>
+      <w:proofErr w:type="spellStart"/>
+      <w:r>
+        <w:rPr>
+          <w:sz w:val="20"/>
+          <w:szCs w:val="20"/>
+        </w:rPr>
+        <w:t>MMMM</w:t>
+      </w:r>
+      <w:proofErr w:type="spellEnd"/>
+      <w:r>
+        <w:rPr>
+          <w:sz w:val="20"/>
+          <w:szCs w:val="20"/>
+        </w:rPr>
+        <w:t xml:space="preserve"> </w:t>
+      </w:r>
+      <w:proofErr w:type="spellStart"/>
+      <w:r>
+        <w:rPr>
+          <w:sz w:val="20"/>
+          <w:szCs w:val="20"/>
+        </w:rPr>
+        <w:t>yyyy</w:t>
+      </w:r>
+      <w:proofErr w:type="spellEnd"/>
+      <w:r>
+        <w:rPr>
+          <w:sz w:val="20"/>
+          <w:szCs w:val="20"/>
+        </w:rPr>
+        <w:t xml:space="preserve">') } at ${ </w:t>
+      </w:r>
+      <w:proofErr w:type="spellStart"/>
+      <w:r>
+        <w:rPr>
+          <w:sz w:val="20"/>
+          <w:szCs w:val="20"/>
+        </w:rPr>
+        <w:t>format_time</w:t>
+      </w:r>
+      <w:proofErr w:type="spellEnd"/>
+      <w:r>
+        <w:rPr>
+          <w:sz w:val="20"/>
+          <w:szCs w:val="20"/>
+        </w:rPr>
+        <w:t>(</w:t>
+      </w:r>
+      <w:proofErr w:type="spellStart"/>
+      <w:r>
+        <w:rPr>
+          <w:sz w:val="20"/>
+          <w:szCs w:val="20"/>
+        </w:rPr>
+        <w:t>current_datetime</w:t>
+      </w:r>
+      <w:proofErr w:type="spellEnd"/>
+      <w:r>
+        <w:rPr>
+          <w:sz w:val="20"/>
+          <w:szCs w:val="20"/>
+        </w:rPr>
+        <w:t>()) }</w:t>
+      </w:r>
+      <w:r>
+        <w:rPr>
+          <w:sz w:val="20"/>
+          <w:szCs w:val="20"/>
+        </w:rPr>
+        <w:t>}</w:t>
+      </w:r>
     </w:p>
     <w:sectPr>
-      <w:headerReference w:type="default" r:id="rId6"/>
+      <w:headerReference w:type="default" r:id="rId9"/>
+      <w:footerReference w:type="default" r:id="rId10"/>
       <w:pgSz w:w="11906" w:h="16838"/>
-      <w:pgMar w:top="1440" w:right="1440" w:bottom="1440" w:left="1440" w:header="708" w:footer="708" w:gutter="0"/>
+      <w:pgMar w:top="1440" w:right="1080" w:bottom="1440" w:left="1080" w:header="708" w:footer="708" w:gutter="0"/>
       <w:cols w:space="708"/>
       <w:docGrid w:linePitch="360"/>
     </w:sectPr>
@@ -521,6 +1172,68 @@
     </w:p>
   </w:endnote>
 </w:endnotes>
+</file>
+
+<file path=word/footer1.xml><?xml version="1.0" encoding="utf-8"?>
+<w:ftr xmlns:wpc="http://schemas.microsoft.com/office/word/2010/wordprocessingCanvas" xmlns:cx="http://schemas.microsoft.com/office/drawing/2014/chartex" xmlns:cx1="http://schemas.microsoft.com/office/drawing/2015/9/8/chartex" xmlns:mc="http://schemas.openxmlformats.org/markup-compatibility/2006" xmlns:o="urn:schemas-microsoft-com:office:office" xmlns:r="http://schemas.openxmlformats.org/officeDocument/2006/relationships" xmlns:m="http://schemas.openxmlformats.org/officeDocument/2006/math" xmlns:v="urn:schemas-microsoft-com:vml" xmlns:wp14="http://schemas.microsoft.com/office/word/2010/wordprocessingDrawing" xmlns:wp="http://schemas.openxmlformats.org/drawingml/2006/wordprocessingDrawing" xmlns:w10="urn:schemas-microsoft-com:office:word" xmlns:w="http://schemas.openxmlformats.org/wordprocessingml/2006/main" xmlns:w14="http://schemas.microsoft.com/office/word/2010/wordml" xmlns:w15="http://schemas.microsoft.com/office/word/2012/wordml" xmlns:w16se="http://schemas.microsoft.com/office/word/2015/wordml/symex" xmlns:wpg="http://schemas.microsoft.com/office/word/2010/wordprocessingGroup" xmlns:wpi="http://schemas.microsoft.com/office/word/2010/wordprocessingInk" xmlns:wne="http://schemas.microsoft.com/office/word/2006/wordml" xmlns:wps="http://schemas.microsoft.com/office/word/2010/wordprocessingShape" mc:Ignorable="w14 w15 w16se wp14">
+  <w:p>
+    <w:pPr>
+      <w:pStyle w:val="Footer"/>
+    </w:pPr>
+    <w:r>
+      <w:rPr>
+        <w:noProof/>
+        <w:lang w:eastAsia="en-AU"/>
+      </w:rPr>
+      <w:drawing>
+        <wp:inline distT="0" distB="0" distL="0" distR="0" wp14:anchorId="6DE9F5CD" wp14:editId="7C7FA988">
+          <wp:extent cx="6090285" cy="1072912"/>
+          <wp:effectExtent l="0" t="0" r="5715" b="0"/>
+          <wp:docPr id="3" name="Picture 3"/>
+          <wp:cNvGraphicFramePr>
+            <a:graphicFrameLocks xmlns:a="http://schemas.openxmlformats.org/drawingml/2006/main" noChangeAspect="1"/>
+          </wp:cNvGraphicFramePr>
+          <a:graphic xmlns:a="http://schemas.openxmlformats.org/drawingml/2006/main">
+            <a:graphicData uri="http://schemas.openxmlformats.org/drawingml/2006/picture">
+              <pic:pic xmlns:pic="http://schemas.openxmlformats.org/drawingml/2006/picture">
+                <pic:nvPicPr>
+                  <pic:cNvPr id="1" name=""/>
+                  <pic:cNvPicPr/>
+                </pic:nvPicPr>
+                <pic:blipFill>
+                  <a:blip r:embed="rId1">
+                    <a:extLst>
+                      <a:ext uri="{28A0092B-C50C-407E-A947-70E740481C1C}">
+                        <a14:useLocalDpi xmlns:a14="http://schemas.microsoft.com/office/drawing/2010/main" val="0"/>
+                      </a:ext>
+                    </a:extLst>
+                  </a:blip>
+                  <a:stretch>
+                    <a:fillRect/>
+                  </a:stretch>
+                </pic:blipFill>
+                <pic:spPr>
+                  <a:xfrm>
+                    <a:off x="0" y="0"/>
+                    <a:ext cx="6233508" cy="1098143"/>
+                  </a:xfrm>
+                  <a:prstGeom prst="rect">
+                    <a:avLst/>
+                  </a:prstGeom>
+                </pic:spPr>
+              </pic:pic>
+            </a:graphicData>
+          </a:graphic>
+        </wp:inline>
+      </w:drawing>
+    </w:r>
+  </w:p>
+  <w:p>
+    <w:pPr>
+      <w:pStyle w:val="Footer"/>
+    </w:pPr>
+  </w:p>
+</w:ftr>
 </file>
 
 <file path=word/footnotes.xml><?xml version="1.0" encoding="utf-8"?>
@@ -561,6 +1274,127 @@
     </w:pPr>
   </w:p>
 </w:hdr>
+</file>
+
+<file path=word/numbering.xml><?xml version="1.0" encoding="utf-8"?>
+<w:numbering xmlns:wpc="http://schemas.microsoft.com/office/word/2010/wordprocessingCanvas" xmlns:cx="http://schemas.microsoft.com/office/drawing/2014/chartex" xmlns:cx1="http://schemas.microsoft.com/office/drawing/2015/9/8/chartex" xmlns:mc="http://schemas.openxmlformats.org/markup-compatibility/2006" xmlns:o="urn:schemas-microsoft-com:office:office" xmlns:r="http://schemas.openxmlformats.org/officeDocument/2006/relationships" xmlns:m="http://schemas.openxmlformats.org/officeDocument/2006/math" xmlns:v="urn:schemas-microsoft-com:vml" xmlns:wp14="http://schemas.microsoft.com/office/word/2010/wordprocessingDrawing" xmlns:wp="http://schemas.openxmlformats.org/drawingml/2006/wordprocessingDrawing" xmlns:w10="urn:schemas-microsoft-com:office:word" xmlns:w="http://schemas.openxmlformats.org/wordprocessingml/2006/main" xmlns:w14="http://schemas.microsoft.com/office/word/2010/wordml" xmlns:w15="http://schemas.microsoft.com/office/word/2012/wordml" xmlns:w16se="http://schemas.microsoft.com/office/word/2015/wordml/symex" xmlns:wpg="http://schemas.microsoft.com/office/word/2010/wordprocessingGroup" xmlns:wpi="http://schemas.microsoft.com/office/word/2010/wordprocessingInk" xmlns:wne="http://schemas.microsoft.com/office/word/2006/wordml" xmlns:wps="http://schemas.microsoft.com/office/word/2010/wordprocessingShape" mc:Ignorable="w14 w15 w16se wp14">
+  <w:abstractNum w:abstractNumId="0" w15:restartNumberingAfterBreak="0">
+    <w:nsid w:val="580E502F"/>
+    <w:multiLevelType w:val="hybridMultilevel"/>
+    <w:tmpl w:val="D78EF5D4"/>
+    <w:lvl w:ilvl="0" w:tplc="0C090001">
+      <w:start w:val="1"/>
+      <w:numFmt w:val="bullet"/>
+      <w:lvlText w:val=""/>
+      <w:lvlJc w:val="left"/>
+      <w:pPr>
+        <w:ind w:left="720" w:hanging="360"/>
+      </w:pPr>
+      <w:rPr>
+        <w:rFonts w:ascii="Symbol" w:hAnsi="Symbol" w:hint="default"/>
+      </w:rPr>
+    </w:lvl>
+    <w:lvl w:ilvl="1" w:tplc="0C090003" w:tentative="1">
+      <w:start w:val="1"/>
+      <w:numFmt w:val="bullet"/>
+      <w:lvlText w:val="o"/>
+      <w:lvlJc w:val="left"/>
+      <w:pPr>
+        <w:ind w:left="1440" w:hanging="360"/>
+      </w:pPr>
+      <w:rPr>
+        <w:rFonts w:ascii="Courier New" w:hAnsi="Courier New" w:cs="Courier New" w:hint="default"/>
+      </w:rPr>
+    </w:lvl>
+    <w:lvl w:ilvl="2" w:tplc="0C090005" w:tentative="1">
+      <w:start w:val="1"/>
+      <w:numFmt w:val="bullet"/>
+      <w:lvlText w:val=""/>
+      <w:lvlJc w:val="left"/>
+      <w:pPr>
+        <w:ind w:left="2160" w:hanging="360"/>
+      </w:pPr>
+      <w:rPr>
+        <w:rFonts w:ascii="Wingdings" w:hAnsi="Wingdings" w:hint="default"/>
+      </w:rPr>
+    </w:lvl>
+    <w:lvl w:ilvl="3" w:tplc="0C090001" w:tentative="1">
+      <w:start w:val="1"/>
+      <w:numFmt w:val="bullet"/>
+      <w:lvlText w:val=""/>
+      <w:lvlJc w:val="left"/>
+      <w:pPr>
+        <w:ind w:left="2880" w:hanging="360"/>
+      </w:pPr>
+      <w:rPr>
+        <w:rFonts w:ascii="Symbol" w:hAnsi="Symbol" w:hint="default"/>
+      </w:rPr>
+    </w:lvl>
+    <w:lvl w:ilvl="4" w:tplc="0C090003" w:tentative="1">
+      <w:start w:val="1"/>
+      <w:numFmt w:val="bullet"/>
+      <w:lvlText w:val="o"/>
+      <w:lvlJc w:val="left"/>
+      <w:pPr>
+        <w:ind w:left="3600" w:hanging="360"/>
+      </w:pPr>
+      <w:rPr>
+        <w:rFonts w:ascii="Courier New" w:hAnsi="Courier New" w:cs="Courier New" w:hint="default"/>
+      </w:rPr>
+    </w:lvl>
+    <w:lvl w:ilvl="5" w:tplc="0C090005" w:tentative="1">
+      <w:start w:val="1"/>
+      <w:numFmt w:val="bullet"/>
+      <w:lvlText w:val=""/>
+      <w:lvlJc w:val="left"/>
+      <w:pPr>
+        <w:ind w:left="4320" w:hanging="360"/>
+      </w:pPr>
+      <w:rPr>
+        <w:rFonts w:ascii="Wingdings" w:hAnsi="Wingdings" w:hint="default"/>
+      </w:rPr>
+    </w:lvl>
+    <w:lvl w:ilvl="6" w:tplc="0C090001" w:tentative="1">
+      <w:start w:val="1"/>
+      <w:numFmt w:val="bullet"/>
+      <w:lvlText w:val=""/>
+      <w:lvlJc w:val="left"/>
+      <w:pPr>
+        <w:ind w:left="5040" w:hanging="360"/>
+      </w:pPr>
+      <w:rPr>
+        <w:rFonts w:ascii="Symbol" w:hAnsi="Symbol" w:hint="default"/>
+      </w:rPr>
+    </w:lvl>
+    <w:lvl w:ilvl="7" w:tplc="0C090003" w:tentative="1">
+      <w:start w:val="1"/>
+      <w:numFmt w:val="bullet"/>
+      <w:lvlText w:val="o"/>
+      <w:lvlJc w:val="left"/>
+      <w:pPr>
+        <w:ind w:left="5760" w:hanging="360"/>
+      </w:pPr>
+      <w:rPr>
+        <w:rFonts w:ascii="Courier New" w:hAnsi="Courier New" w:cs="Courier New" w:hint="default"/>
+      </w:rPr>
+    </w:lvl>
+    <w:lvl w:ilvl="8" w:tplc="0C090005" w:tentative="1">
+      <w:start w:val="1"/>
+      <w:numFmt w:val="bullet"/>
+      <w:lvlText w:val=""/>
+      <w:lvlJc w:val="left"/>
+      <w:pPr>
+        <w:ind w:left="6480" w:hanging="360"/>
+      </w:pPr>
+      <w:rPr>
+        <w:rFonts w:ascii="Wingdings" w:hAnsi="Wingdings" w:hint="default"/>
+      </w:rPr>
+    </w:lvl>
+  </w:abstractNum>
+  <w:num w:numId="1">
+    <w:abstractNumId w:val="0"/>
+  </w:num>
+</w:numbering>
 </file>
 
 <file path=word/styles.xml><?xml version="1.0" encoding="utf-8"?>
@@ -1082,6 +1916,29 @@
       </w:tblBorders>
     </w:tblPr>
   </w:style>
+  <w:style w:type="character" w:styleId="Hyperlink">
+    <w:name w:val="Hyperlink"/>
+    <w:basedOn w:val="DefaultParagraphFont"/>
+    <w:uiPriority w:val="99"/>
+    <w:semiHidden/>
+    <w:unhideWhenUsed/>
+    <w:rsid w:val="006109D7"/>
+    <w:rPr>
+      <w:color w:val="0000FF"/>
+      <w:u w:val="single"/>
+    </w:rPr>
+  </w:style>
+  <w:style w:type="paragraph" w:styleId="ListParagraph">
+    <w:name w:val="List Paragraph"/>
+    <w:basedOn w:val="Normal"/>
+    <w:uiPriority w:val="34"/>
+    <w:qFormat/>
+    <w:rsid w:val="00C842D1"/>
+    <w:pPr>
+      <w:ind w:left="720"/>
+      <w:contextualSpacing/>
+    </w:pPr>
+  </w:style>
 </w:styles>
 </file>
 

</xml_diff>